<commit_message>
Attach mechanism fixed for level 2 and 3
</commit_message>
<xml_diff>
--- a/Documents/Game Design Document v.5.docx
+++ b/Documents/Game Design Document v.5.docx
@@ -223,14 +223,14 @@
                 <w:sz w:val="24"/>
                 <w:szCs w:val="24"/>
               </w:rPr>
-              <w:t>Version 0.</w:t>
+              <w:t xml:space="preserve">Version </w:t>
             </w:r>
             <w:r>
               <w:rPr>
                 <w:sz w:val="24"/>
                 <w:szCs w:val="24"/>
               </w:rPr>
-              <w:t>5</w:t>
+              <w:t>0.5</w:t>
             </w:r>
           </w:p>
           <w:p>
@@ -1444,6 +1444,8 @@
         </w:rPr>
         <w:br w:type="page"/>
       </w:r>
+      <w:bookmarkStart w:id="0" w:name="_GoBack"/>
+      <w:bookmarkEnd w:id="0"/>
     </w:p>
     <w:p>
       <w:pPr>
@@ -1452,7 +1454,7 @@
           <w:rStyle w:val="BookTitle"/>
         </w:rPr>
       </w:pPr>
-      <w:bookmarkStart w:id="0" w:name="_Toc511597133"/>
+      <w:bookmarkStart w:id="1" w:name="_Toc511597133"/>
       <w:r>
         <w:rPr>
           <w:rStyle w:val="BookTitle"/>
@@ -1460,7 +1462,7 @@
         <w:lastRenderedPageBreak/>
         <w:t>Version History</w:t>
       </w:r>
-      <w:bookmarkEnd w:id="0"/>
+      <w:bookmarkEnd w:id="1"/>
     </w:p>
     <w:p>
       <w:pPr>
@@ -1527,18 +1529,7 @@
           <w:sz w:val="22"/>
           <w:szCs w:val="22"/>
         </w:rPr>
-        <w:t>Version 0.</w:t>
-      </w:r>
-      <w:r>
-        <w:rPr>
-          <w:rFonts w:ascii="Calibri" w:hAnsi="Calibri" w:cs="Calibri"/>
-          <w:b/>
-          <w:bCs/>
-          <w:color w:val="000000"/>
-          <w:sz w:val="22"/>
-          <w:szCs w:val="22"/>
-        </w:rPr>
-        <w:t>5</w:t>
+        <w:t>Version 1.0</w:t>
       </w:r>
       <w:r>
         <w:rPr>
@@ -1547,103 +1538,42 @@
           <w:sz w:val="22"/>
           <w:szCs w:val="22"/>
         </w:rPr>
-        <w:t xml:space="preserve">: </w:t>
-      </w:r>
-      <w:r>
+        <w:t>: April 2, 2018</w:t>
+      </w:r>
+    </w:p>
+    <w:p>
+      <w:pPr>
+        <w:pStyle w:val="NormalWeb"/>
+        <w:spacing w:before="0" w:beforeAutospacing="0" w:after="0" w:afterAutospacing="0"/>
         <w:rPr>
           <w:rFonts w:ascii="Calibri" w:hAnsi="Calibri" w:cs="Calibri"/>
           <w:color w:val="000000"/>
-          <w:sz w:val="22"/>
-          <w:szCs w:val="22"/>
-        </w:rPr>
-        <w:t>Apr</w:t>
-      </w:r>
+        </w:rPr>
+      </w:pPr>
       <w:r>
         <w:rPr>
           <w:rFonts w:ascii="Calibri" w:hAnsi="Calibri" w:cs="Calibri"/>
           <w:color w:val="000000"/>
-          <w:sz w:val="22"/>
-          <w:szCs w:val="22"/>
-        </w:rPr>
-        <w:t xml:space="preserve"> 1</w:t>
-      </w:r>
-      <w:r>
+        </w:rPr>
+        <w:t>Alpha Release</w:t>
+      </w:r>
+    </w:p>
+    <w:p>
+      <w:pPr>
+        <w:pStyle w:val="NormalWeb"/>
+        <w:spacing w:before="0" w:beforeAutospacing="0" w:after="0" w:afterAutospacing="0"/>
         <w:rPr>
           <w:rFonts w:ascii="Calibri" w:hAnsi="Calibri" w:cs="Calibri"/>
           <w:color w:val="000000"/>
-          <w:sz w:val="22"/>
-          <w:szCs w:val="22"/>
-        </w:rPr>
-        <w:t>5</w:t>
-      </w:r>
+        </w:rPr>
+      </w:pPr>
       <w:r>
         <w:rPr>
           <w:rFonts w:ascii="Calibri" w:hAnsi="Calibri" w:cs="Calibri"/>
           <w:color w:val="000000"/>
-          <w:sz w:val="22"/>
-          <w:szCs w:val="22"/>
-        </w:rPr>
-        <w:t>, 2018</w:t>
-      </w:r>
-    </w:p>
-    <w:p>
-      <w:pPr>
-        <w:pStyle w:val="NormalWeb"/>
-        <w:spacing w:before="0" w:beforeAutospacing="0" w:after="0" w:afterAutospacing="0"/>
-      </w:pPr>
-      <w:r>
-        <w:rPr>
-          <w:rFonts w:ascii="Calibri" w:hAnsi="Calibri" w:cs="Calibri"/>
-          <w:color w:val="000000"/>
-          <w:sz w:val="22"/>
-          <w:szCs w:val="22"/>
-        </w:rPr>
-        <w:t>Project Setup</w:t>
-      </w:r>
-    </w:p>
-    <w:p>
-      <w:pPr>
-        <w:pStyle w:val="NormalWeb"/>
-        <w:spacing w:before="0" w:beforeAutospacing="0" w:after="0" w:afterAutospacing="0"/>
-        <w:rPr>
-          <w:rFonts w:ascii="Calibri" w:hAnsi="Calibri" w:cs="Calibri"/>
-          <w:color w:val="000000"/>
-        </w:rPr>
-      </w:pPr>
-      <w:r>
-        <w:rPr>
-          <w:rFonts w:ascii="Calibri" w:hAnsi="Calibri" w:cs="Calibri"/>
-          <w:color w:val="000000"/>
-        </w:rPr>
-        <w:t xml:space="preserve">Total Commits </w:t>
-      </w:r>
-      <w:r>
-        <w:rPr>
-          <w:rFonts w:ascii="Calibri" w:hAnsi="Calibri" w:cs="Calibri"/>
-          <w:color w:val="000000"/>
-        </w:rPr>
-        <w:t>–</w:t>
-      </w:r>
-      <w:r>
-        <w:rPr>
-          <w:rFonts w:ascii="Calibri" w:hAnsi="Calibri" w:cs="Calibri"/>
-          <w:color w:val="000000"/>
-        </w:rPr>
-        <w:t xml:space="preserve"> </w:t>
-      </w:r>
-      <w:r>
-        <w:rPr>
-          <w:rFonts w:ascii="Calibri" w:hAnsi="Calibri" w:cs="Calibri"/>
-          <w:color w:val="000000"/>
-        </w:rPr>
-        <w:t>33</w:t>
-      </w:r>
-    </w:p>
-    <w:p>
-      <w:pPr>
-        <w:pStyle w:val="NormalWeb"/>
-        <w:spacing w:before="0" w:beforeAutospacing="0" w:after="0" w:afterAutospacing="0"/>
-      </w:pPr>
+        </w:rPr>
+        <w:t>Total Commits – 6</w:t>
+      </w:r>
     </w:p>
     <w:p>
       <w:pPr>
@@ -1667,19 +1597,246 @@
         <w:pStyle w:val="NormalWeb"/>
         <w:spacing w:before="0" w:beforeAutospacing="0" w:after="0" w:afterAutospacing="0"/>
       </w:pPr>
-      <w:bookmarkStart w:id="1" w:name="_GoBack"/>
-      <w:bookmarkEnd w:id="1"/>
-    </w:p>
-    <w:p>
-      <w:pPr>
-        <w:rPr>
-          <w:sz w:val="24"/>
-          <w:szCs w:val="24"/>
-        </w:rPr>
+    </w:p>
+    <w:p>
+      <w:pPr>
+        <w:pStyle w:val="NormalWeb"/>
+        <w:spacing w:before="0" w:beforeAutospacing="0" w:after="0" w:afterAutospacing="0"/>
+      </w:pPr>
+      <w:r>
+        <w:rPr>
+          <w:rFonts w:ascii="Calibri" w:hAnsi="Calibri" w:cs="Calibri"/>
+          <w:b/>
+          <w:bCs/>
+          <w:color w:val="000000"/>
+          <w:sz w:val="22"/>
+          <w:szCs w:val="22"/>
+        </w:rPr>
+        <w:t>Version 0.3</w:t>
+      </w:r>
+      <w:r>
+        <w:rPr>
+          <w:rFonts w:ascii="Calibri" w:hAnsi="Calibri" w:cs="Calibri"/>
+          <w:color w:val="000000"/>
+          <w:sz w:val="22"/>
+          <w:szCs w:val="22"/>
+        </w:rPr>
+        <w:t>: March 11, 2018</w:t>
+      </w:r>
+    </w:p>
+    <w:p>
+      <w:pPr>
+        <w:pStyle w:val="NormalWeb"/>
+        <w:spacing w:before="0" w:beforeAutospacing="0" w:after="0" w:afterAutospacing="0"/>
+        <w:rPr>
+          <w:rFonts w:ascii="Calibri" w:hAnsi="Calibri" w:cs="Calibri"/>
+          <w:color w:val="000000"/>
+        </w:rPr>
+      </w:pPr>
+      <w:r>
+        <w:rPr>
+          <w:rFonts w:ascii="Calibri" w:hAnsi="Calibri" w:cs="Calibri"/>
+          <w:color w:val="000000"/>
+        </w:rPr>
+        <w:t>First Playable Build</w:t>
+      </w:r>
+    </w:p>
+    <w:p>
+      <w:pPr>
+        <w:pStyle w:val="NormalWeb"/>
+        <w:spacing w:before="0" w:beforeAutospacing="0" w:after="0" w:afterAutospacing="0"/>
+        <w:rPr>
+          <w:rFonts w:ascii="Calibri" w:hAnsi="Calibri" w:cs="Calibri"/>
+          <w:color w:val="000000"/>
+        </w:rPr>
+      </w:pPr>
+      <w:r>
+        <w:rPr>
+          <w:rFonts w:ascii="Calibri" w:hAnsi="Calibri" w:cs="Calibri"/>
+          <w:color w:val="000000"/>
+        </w:rPr>
+        <w:t>Total Commits - 5</w:t>
+      </w:r>
+    </w:p>
+    <w:p>
+      <w:pPr>
+        <w:pStyle w:val="NormalWeb"/>
+        <w:spacing w:before="0" w:beforeAutospacing="0" w:after="0" w:afterAutospacing="0"/>
+        <w:rPr>
+          <w:rFonts w:ascii="Calibri" w:hAnsi="Calibri" w:cs="Calibri"/>
+          <w:b/>
+          <w:bCs/>
+          <w:color w:val="000000"/>
+          <w:sz w:val="22"/>
+          <w:szCs w:val="22"/>
+        </w:rPr>
+      </w:pPr>
+    </w:p>
+    <w:p>
+      <w:pPr>
+        <w:pStyle w:val="NormalWeb"/>
+        <w:spacing w:before="0" w:beforeAutospacing="0" w:after="0" w:afterAutospacing="0"/>
+      </w:pPr>
+      <w:r>
+        <w:rPr>
+          <w:rFonts w:ascii="Calibri" w:hAnsi="Calibri" w:cs="Calibri"/>
+          <w:b/>
+          <w:bCs/>
+          <w:color w:val="000000"/>
+          <w:sz w:val="22"/>
+          <w:szCs w:val="22"/>
+        </w:rPr>
+        <w:t>Version 0.2</w:t>
+      </w:r>
+      <w:r>
+        <w:rPr>
+          <w:rFonts w:ascii="Calibri" w:hAnsi="Calibri" w:cs="Calibri"/>
+          <w:color w:val="000000"/>
+          <w:sz w:val="22"/>
+          <w:szCs w:val="22"/>
+        </w:rPr>
+        <w:t>: Feb 16, 2018</w:t>
+      </w:r>
+    </w:p>
+    <w:p>
+      <w:pPr>
+        <w:pStyle w:val="NormalWeb"/>
+        <w:spacing w:before="0" w:beforeAutospacing="0" w:after="0" w:afterAutospacing="0"/>
+        <w:rPr>
+          <w:rFonts w:ascii="Calibri" w:hAnsi="Calibri" w:cs="Calibri"/>
+          <w:color w:val="000000"/>
+        </w:rPr>
+      </w:pPr>
+      <w:r>
+        <w:rPr>
+          <w:rFonts w:ascii="Calibri" w:hAnsi="Calibri" w:cs="Calibri"/>
+          <w:color w:val="000000"/>
+        </w:rPr>
+        <w:t>Game Design Document</w:t>
+      </w:r>
+    </w:p>
+    <w:p>
+      <w:pPr>
+        <w:pStyle w:val="NormalWeb"/>
+        <w:spacing w:before="0" w:beforeAutospacing="0" w:after="0" w:afterAutospacing="0"/>
+        <w:rPr>
+          <w:rFonts w:ascii="Calibri" w:hAnsi="Calibri" w:cs="Calibri"/>
+          <w:color w:val="000000"/>
+        </w:rPr>
+      </w:pPr>
+      <w:r>
+        <w:rPr>
+          <w:rFonts w:ascii="Calibri" w:hAnsi="Calibri" w:cs="Calibri"/>
+          <w:color w:val="000000"/>
+        </w:rPr>
+        <w:t>Total Commits - 1</w:t>
+      </w:r>
+    </w:p>
+    <w:p>
+      <w:pPr>
+        <w:pStyle w:val="NormalWeb"/>
+        <w:spacing w:before="0" w:beforeAutospacing="0" w:after="0" w:afterAutospacing="0"/>
+        <w:rPr>
+          <w:rFonts w:ascii="Calibri" w:hAnsi="Calibri" w:cs="Calibri"/>
+          <w:b/>
+          <w:bCs/>
+          <w:color w:val="000000"/>
+          <w:sz w:val="22"/>
+          <w:szCs w:val="22"/>
+        </w:rPr>
+      </w:pPr>
+    </w:p>
+    <w:p>
+      <w:pPr>
+        <w:pStyle w:val="NormalWeb"/>
+        <w:spacing w:before="0" w:beforeAutospacing="0" w:after="0" w:afterAutospacing="0"/>
+      </w:pPr>
+      <w:r>
+        <w:rPr>
+          <w:rFonts w:ascii="Calibri" w:hAnsi="Calibri" w:cs="Calibri"/>
+          <w:b/>
+          <w:bCs/>
+          <w:color w:val="000000"/>
+          <w:sz w:val="22"/>
+          <w:szCs w:val="22"/>
+        </w:rPr>
+        <w:t>Version 0.1</w:t>
+      </w:r>
+      <w:r>
+        <w:rPr>
+          <w:rFonts w:ascii="Calibri" w:hAnsi="Calibri" w:cs="Calibri"/>
+          <w:color w:val="000000"/>
+          <w:sz w:val="22"/>
+          <w:szCs w:val="22"/>
+        </w:rPr>
+        <w:t>: Feb 2, 2018</w:t>
+      </w:r>
+    </w:p>
+    <w:p>
+      <w:pPr>
+        <w:pStyle w:val="NormalWeb"/>
+        <w:spacing w:before="0" w:beforeAutospacing="0" w:after="0" w:afterAutospacing="0"/>
+        <w:rPr>
+          <w:rFonts w:ascii="Calibri" w:hAnsi="Calibri" w:cs="Calibri"/>
+          <w:color w:val="000000"/>
+        </w:rPr>
+      </w:pPr>
+      <w:r>
+        <w:rPr>
+          <w:rFonts w:ascii="Calibri" w:hAnsi="Calibri" w:cs="Calibri"/>
+          <w:color w:val="000000"/>
+        </w:rPr>
+        <w:t xml:space="preserve">Project Setup - </w:t>
+      </w:r>
+      <w:hyperlink r:id="rId10" w:tooltip="Submit files to Part 1 - Game Pitch &amp; Game Design Document" w:history="1">
+        <w:r>
+          <w:rPr>
+            <w:rFonts w:ascii="Calibri" w:hAnsi="Calibri" w:cs="Calibri"/>
+            <w:color w:val="000000"/>
+          </w:rPr>
+          <w:t>Game Pitch &amp; Game Design Document</w:t>
+        </w:r>
+      </w:hyperlink>
+    </w:p>
+    <w:p>
+      <w:pPr>
+        <w:pStyle w:val="NormalWeb"/>
+        <w:spacing w:before="0" w:beforeAutospacing="0" w:after="0" w:afterAutospacing="0"/>
+        <w:rPr>
+          <w:rFonts w:ascii="Calibri" w:hAnsi="Calibri" w:cs="Calibri"/>
+          <w:color w:val="000000"/>
+        </w:rPr>
+      </w:pPr>
+      <w:r>
+        <w:rPr>
+          <w:rFonts w:ascii="Calibri" w:hAnsi="Calibri" w:cs="Calibri"/>
+          <w:color w:val="000000"/>
+        </w:rPr>
+        <w:t>Total Commits - 1</w:t>
+      </w:r>
+    </w:p>
+    <w:p>
+      <w:pPr>
+        <w:pBdr>
+          <w:top w:val="none" w:sz="0" w:space="0" w:color="auto"/>
+          <w:left w:val="none" w:sz="0" w:space="0" w:color="auto"/>
+          <w:bottom w:val="none" w:sz="0" w:space="0" w:color="auto"/>
+          <w:right w:val="none" w:sz="0" w:space="0" w:color="auto"/>
+          <w:between w:val="none" w:sz="0" w:space="0" w:color="auto"/>
+        </w:pBdr>
+        <w:spacing w:after="160" w:line="259" w:lineRule="auto"/>
       </w:pPr>
       <w:r>
         <w:br w:type="page"/>
       </w:r>
+    </w:p>
+    <w:p>
+      <w:pPr>
+        <w:rPr>
+          <w:sz w:val="24"/>
+          <w:szCs w:val="24"/>
+        </w:rPr>
+      </w:pPr>
     </w:p>
     <w:p>
       <w:pPr>
@@ -2179,7 +2336,7 @@
                     <pic:cNvPicPr/>
                   </pic:nvPicPr>
                   <pic:blipFill>
-                    <a:blip r:embed="rId10" cstate="print">
+                    <a:blip r:embed="rId11" cstate="print">
                       <a:extLst>
                         <a:ext uri="{28A0092B-C50C-407E-A947-70E740481C1C}">
                           <a14:useLocalDpi xmlns:a14="http://schemas.microsoft.com/office/drawing/2010/main" val="0"/>
@@ -2609,7 +2766,7 @@
                     </pic:cNvPicPr>
                   </pic:nvPicPr>
                   <pic:blipFill>
-                    <a:blip r:embed="rId11">
+                    <a:blip r:embed="rId12">
                       <a:extLst>
                         <a:ext uri="{28A0092B-C50C-407E-A947-70E740481C1C}">
                           <a14:useLocalDpi xmlns:a14="http://schemas.microsoft.com/office/drawing/2010/main" val="0"/>
@@ -2711,7 +2868,7 @@
                     <pic:cNvPicPr/>
                   </pic:nvPicPr>
                   <pic:blipFill>
-                    <a:blip r:embed="rId12"/>
+                    <a:blip r:embed="rId13"/>
                     <a:stretch>
                       <a:fillRect/>
                     </a:stretch>
@@ -2750,72 +2907,6 @@
             <wp:extent cx="5943600" cy="3237230"/>
             <wp:effectExtent l="0" t="0" r="0" b="1270"/>
             <wp:docPr id="11" name="Picture 11"/>
-            <wp:cNvGraphicFramePr>
-              <a:graphicFrameLocks xmlns:a="http://schemas.openxmlformats.org/drawingml/2006/main" noChangeAspect="1"/>
-            </wp:cNvGraphicFramePr>
-            <a:graphic xmlns:a="http://schemas.openxmlformats.org/drawingml/2006/main">
-              <a:graphicData uri="http://schemas.openxmlformats.org/drawingml/2006/picture">
-                <pic:pic xmlns:pic="http://schemas.openxmlformats.org/drawingml/2006/picture">
-                  <pic:nvPicPr>
-                    <pic:cNvPr id="1" name=""/>
-                    <pic:cNvPicPr/>
-                  </pic:nvPicPr>
-                  <pic:blipFill>
-                    <a:blip r:embed="rId13"/>
-                    <a:stretch>
-                      <a:fillRect/>
-                    </a:stretch>
-                  </pic:blipFill>
-                  <pic:spPr>
-                    <a:xfrm>
-                      <a:off x="0" y="0"/>
-                      <a:ext cx="5943600" cy="3237230"/>
-                    </a:xfrm>
-                    <a:prstGeom prst="rect">
-                      <a:avLst/>
-                    </a:prstGeom>
-                  </pic:spPr>
-                </pic:pic>
-              </a:graphicData>
-            </a:graphic>
-          </wp:inline>
-        </w:drawing>
-      </w:r>
-    </w:p>
-    <w:p>
-      <w:pPr>
-        <w:rPr>
-          <w:b/>
-          <w:sz w:val="24"/>
-          <w:szCs w:val="24"/>
-        </w:rPr>
-      </w:pPr>
-      <w:r>
-        <w:rPr>
-          <w:b/>
-          <w:sz w:val="24"/>
-          <w:szCs w:val="24"/>
-        </w:rPr>
-        <w:t xml:space="preserve">Map 1: </w:t>
-      </w:r>
-    </w:p>
-    <w:p>
-      <w:pPr>
-        <w:rPr>
-          <w:b/>
-          <w:sz w:val="24"/>
-          <w:szCs w:val="24"/>
-        </w:rPr>
-      </w:pPr>
-      <w:r>
-        <w:rPr>
-          <w:noProof/>
-        </w:rPr>
-        <w:drawing>
-          <wp:inline distT="0" distB="0" distL="0" distR="0" wp14:anchorId="187444C8" wp14:editId="3F7F5857">
-            <wp:extent cx="4152900" cy="3095625"/>
-            <wp:effectExtent l="0" t="0" r="0" b="9525"/>
-            <wp:docPr id="12" name="Picture 12"/>
             <wp:cNvGraphicFramePr>
               <a:graphicFrameLocks xmlns:a="http://schemas.openxmlformats.org/drawingml/2006/main" noChangeAspect="1"/>
             </wp:cNvGraphicFramePr>
@@ -2835,7 +2926,7 @@
                   <pic:spPr>
                     <a:xfrm>
                       <a:off x="0" y="0"/>
-                      <a:ext cx="4152900" cy="3095625"/>
+                      <a:ext cx="5943600" cy="3237230"/>
                     </a:xfrm>
                     <a:prstGeom prst="rect">
                       <a:avLst/>
@@ -2862,7 +2953,7 @@
           <w:sz w:val="24"/>
           <w:szCs w:val="24"/>
         </w:rPr>
-        <w:t xml:space="preserve">Map 2: </w:t>
+        <w:t xml:space="preserve">Map 1: </w:t>
       </w:r>
     </w:p>
     <w:p>
@@ -2877,12 +2968,11 @@
         <w:rPr>
           <w:noProof/>
         </w:rPr>
-        <w:lastRenderedPageBreak/>
         <w:drawing>
-          <wp:inline distT="0" distB="0" distL="0" distR="0" wp14:anchorId="0D77CCFD" wp14:editId="47FFBA82">
-            <wp:extent cx="4667250" cy="2562225"/>
+          <wp:inline distT="0" distB="0" distL="0" distR="0" wp14:anchorId="187444C8" wp14:editId="3F7F5857">
+            <wp:extent cx="4152900" cy="3095625"/>
             <wp:effectExtent l="0" t="0" r="0" b="9525"/>
-            <wp:docPr id="13" name="Picture 13"/>
+            <wp:docPr id="12" name="Picture 12"/>
             <wp:cNvGraphicFramePr>
               <a:graphicFrameLocks xmlns:a="http://schemas.openxmlformats.org/drawingml/2006/main" noChangeAspect="1"/>
             </wp:cNvGraphicFramePr>
@@ -2902,7 +2992,7 @@
                   <pic:spPr>
                     <a:xfrm>
                       <a:off x="0" y="0"/>
-                      <a:ext cx="4667250" cy="2562225"/>
+                      <a:ext cx="4152900" cy="3095625"/>
                     </a:xfrm>
                     <a:prstGeom prst="rect">
                       <a:avLst/>
@@ -2929,7 +3019,7 @@
           <w:sz w:val="24"/>
           <w:szCs w:val="24"/>
         </w:rPr>
-        <w:t xml:space="preserve">Map 3: </w:t>
+        <w:t xml:space="preserve">Map 2: </w:t>
       </w:r>
     </w:p>
     <w:p>
@@ -2944,11 +3034,12 @@
         <w:rPr>
           <w:noProof/>
         </w:rPr>
+        <w:lastRenderedPageBreak/>
         <w:drawing>
-          <wp:inline distT="0" distB="0" distL="0" distR="0" wp14:anchorId="27A5AF3B" wp14:editId="1A402C13">
-            <wp:extent cx="3990975" cy="2905125"/>
-            <wp:effectExtent l="0" t="0" r="9525" b="9525"/>
-            <wp:docPr id="14" name="Picture 14"/>
+          <wp:inline distT="0" distB="0" distL="0" distR="0" wp14:anchorId="0D77CCFD" wp14:editId="47FFBA82">
+            <wp:extent cx="4667250" cy="2562225"/>
+            <wp:effectExtent l="0" t="0" r="0" b="9525"/>
+            <wp:docPr id="13" name="Picture 13"/>
             <wp:cNvGraphicFramePr>
               <a:graphicFrameLocks xmlns:a="http://schemas.openxmlformats.org/drawingml/2006/main" noChangeAspect="1"/>
             </wp:cNvGraphicFramePr>
@@ -2968,7 +3059,7 @@
                   <pic:spPr>
                     <a:xfrm>
                       <a:off x="0" y="0"/>
-                      <a:ext cx="3990975" cy="2905125"/>
+                      <a:ext cx="4667250" cy="2562225"/>
                     </a:xfrm>
                     <a:prstGeom prst="rect">
                       <a:avLst/>
@@ -2995,7 +3086,7 @@
           <w:sz w:val="24"/>
           <w:szCs w:val="24"/>
         </w:rPr>
-        <w:t xml:space="preserve">End: </w:t>
+        <w:t xml:space="preserve">Map 3: </w:t>
       </w:r>
     </w:p>
     <w:p>
@@ -3010,12 +3101,11 @@
         <w:rPr>
           <w:noProof/>
         </w:rPr>
-        <w:lastRenderedPageBreak/>
         <w:drawing>
-          <wp:inline distT="0" distB="0" distL="0" distR="0" wp14:anchorId="3CAF29FE" wp14:editId="381289D7">
-            <wp:extent cx="5943600" cy="3970655"/>
-            <wp:effectExtent l="0" t="0" r="0" b="0"/>
-            <wp:docPr id="15" name="Picture 15"/>
+          <wp:inline distT="0" distB="0" distL="0" distR="0" wp14:anchorId="27A5AF3B" wp14:editId="1A402C13">
+            <wp:extent cx="3990975" cy="2905125"/>
+            <wp:effectExtent l="0" t="0" r="9525" b="9525"/>
+            <wp:docPr id="14" name="Picture 14"/>
             <wp:cNvGraphicFramePr>
               <a:graphicFrameLocks xmlns:a="http://schemas.openxmlformats.org/drawingml/2006/main" noChangeAspect="1"/>
             </wp:cNvGraphicFramePr>
@@ -3035,7 +3125,7 @@
                   <pic:spPr>
                     <a:xfrm>
                       <a:off x="0" y="0"/>
-                      <a:ext cx="5943600" cy="3970655"/>
+                      <a:ext cx="3990975" cy="2905125"/>
                     </a:xfrm>
                     <a:prstGeom prst="rect">
                       <a:avLst/>
@@ -3062,7 +3152,7 @@
           <w:sz w:val="24"/>
           <w:szCs w:val="24"/>
         </w:rPr>
-        <w:t xml:space="preserve">Game Over: </w:t>
+        <w:t xml:space="preserve">End: </w:t>
       </w:r>
     </w:p>
     <w:p>
@@ -3079,10 +3169,10 @@
         </w:rPr>
         <w:lastRenderedPageBreak/>
         <w:drawing>
-          <wp:inline distT="0" distB="0" distL="0" distR="0" wp14:anchorId="5FE0ACD7" wp14:editId="4953907E">
-            <wp:extent cx="5229225" cy="4267200"/>
-            <wp:effectExtent l="0" t="0" r="9525" b="0"/>
-            <wp:docPr id="16" name="Picture 16"/>
+          <wp:inline distT="0" distB="0" distL="0" distR="0" wp14:anchorId="3CAF29FE" wp14:editId="381289D7">
+            <wp:extent cx="5943600" cy="3970655"/>
+            <wp:effectExtent l="0" t="0" r="0" b="0"/>
+            <wp:docPr id="15" name="Picture 15"/>
             <wp:cNvGraphicFramePr>
               <a:graphicFrameLocks xmlns:a="http://schemas.openxmlformats.org/drawingml/2006/main" noChangeAspect="1"/>
             </wp:cNvGraphicFramePr>
@@ -3102,7 +3192,7 @@
                   <pic:spPr>
                     <a:xfrm>
                       <a:off x="0" y="0"/>
-                      <a:ext cx="5229225" cy="4267200"/>
+                      <a:ext cx="5943600" cy="3970655"/>
                     </a:xfrm>
                     <a:prstGeom prst="rect">
                       <a:avLst/>
@@ -3117,77 +3207,6 @@
     </w:p>
     <w:p>
       <w:pPr>
-        <w:pStyle w:val="Heading1"/>
-      </w:pPr>
-      <w:bookmarkStart w:id="8" w:name="_Toc511597139"/>
-      <w:r>
-        <w:rPr>
-          <w:rFonts w:eastAsia="Calibri"/>
-        </w:rPr>
-        <w:t>Menu and Screen Descriptions</w:t>
-      </w:r>
-      <w:bookmarkEnd w:id="8"/>
-    </w:p>
-    <w:p>
-      <w:pPr>
-        <w:ind w:left="720"/>
-        <w:rPr>
-          <w:i/>
-          <w:sz w:val="24"/>
-          <w:szCs w:val="24"/>
-        </w:rPr>
-      </w:pPr>
-      <w:r>
-        <w:rPr>
-          <w:i/>
-          <w:sz w:val="24"/>
-          <w:szCs w:val="24"/>
-        </w:rPr>
-        <w:t xml:space="preserve">There will be timer and health given for player. Player enters from one end and exits on other end finding his way out. There will be time shown in </w:t>
-      </w:r>
-      <w:r>
-        <w:rPr>
-          <w:i/>
-          <w:sz w:val="24"/>
-          <w:szCs w:val="24"/>
-        </w:rPr>
-        <w:t>on center top of screen</w:t>
-      </w:r>
-      <w:r>
-        <w:rPr>
-          <w:i/>
-          <w:sz w:val="24"/>
-          <w:szCs w:val="24"/>
-        </w:rPr>
-        <w:t xml:space="preserve"> and health in red as shown in </w:t>
-      </w:r>
-      <w:r>
-        <w:rPr>
-          <w:i/>
-          <w:sz w:val="24"/>
-          <w:szCs w:val="24"/>
-        </w:rPr>
-        <w:t xml:space="preserve">below </w:t>
-      </w:r>
-      <w:r>
-        <w:rPr>
-          <w:i/>
-          <w:sz w:val="24"/>
-          <w:szCs w:val="24"/>
-        </w:rPr>
-        <w:t>fig</w:t>
-      </w:r>
-      <w:r>
-        <w:rPr>
-          <w:i/>
-          <w:sz w:val="24"/>
-          <w:szCs w:val="24"/>
-        </w:rPr>
-        <w:t>.</w:t>
-      </w:r>
-    </w:p>
-    <w:p>
-      <w:pPr>
         <w:rPr>
           <w:b/>
           <w:sz w:val="24"/>
@@ -3200,17 +3219,27 @@
           <w:sz w:val="24"/>
           <w:szCs w:val="24"/>
         </w:rPr>
-        <w:tab/>
-      </w:r>
+        <w:t xml:space="preserve">Game Over: </w:t>
+      </w:r>
+    </w:p>
+    <w:p>
+      <w:pPr>
+        <w:rPr>
+          <w:b/>
+          <w:sz w:val="24"/>
+          <w:szCs w:val="24"/>
+        </w:rPr>
+      </w:pPr>
       <w:r>
         <w:rPr>
           <w:noProof/>
         </w:rPr>
+        <w:lastRenderedPageBreak/>
         <w:drawing>
-          <wp:inline distT="0" distB="0" distL="0" distR="0" wp14:anchorId="4C497C01" wp14:editId="3A270B4E">
-            <wp:extent cx="5905500" cy="1028700"/>
-            <wp:effectExtent l="0" t="0" r="0" b="0"/>
-            <wp:docPr id="17" name="Picture 17"/>
+          <wp:inline distT="0" distB="0" distL="0" distR="0" wp14:anchorId="5FE0ACD7" wp14:editId="4953907E">
+            <wp:extent cx="5229225" cy="4267200"/>
+            <wp:effectExtent l="0" t="0" r="9525" b="0"/>
+            <wp:docPr id="16" name="Picture 16"/>
             <wp:cNvGraphicFramePr>
               <a:graphicFrameLocks xmlns:a="http://schemas.openxmlformats.org/drawingml/2006/main" noChangeAspect="1"/>
             </wp:cNvGraphicFramePr>
@@ -3230,7 +3259,7 @@
                   <pic:spPr>
                     <a:xfrm>
                       <a:off x="0" y="0"/>
-                      <a:ext cx="5905500" cy="1028700"/>
+                      <a:ext cx="5229225" cy="4267200"/>
                     </a:xfrm>
                     <a:prstGeom prst="rect">
                       <a:avLst/>
@@ -3245,287 +3274,100 @@
     </w:p>
     <w:p>
       <w:pPr>
+        <w:pStyle w:val="Heading1"/>
+      </w:pPr>
+      <w:bookmarkStart w:id="8" w:name="_Toc511597139"/>
+      <w:r>
+        <w:rPr>
+          <w:rFonts w:eastAsia="Calibri"/>
+        </w:rPr>
+        <w:t>Menu and Screen Descriptions</w:t>
+      </w:r>
+      <w:bookmarkEnd w:id="8"/>
+    </w:p>
+    <w:p>
+      <w:pPr>
+        <w:ind w:left="720"/>
+        <w:rPr>
+          <w:i/>
+          <w:sz w:val="24"/>
+          <w:szCs w:val="24"/>
+        </w:rPr>
+      </w:pPr>
+      <w:r>
+        <w:rPr>
+          <w:i/>
+          <w:sz w:val="24"/>
+          <w:szCs w:val="24"/>
+        </w:rPr>
+        <w:t xml:space="preserve">There will be timer and health given for player. Player enters from one end and exits on other end finding his way out. There will be time shown in </w:t>
+      </w:r>
+      <w:r>
+        <w:rPr>
+          <w:i/>
+          <w:sz w:val="24"/>
+          <w:szCs w:val="24"/>
+        </w:rPr>
+        <w:t>on center top of screen</w:t>
+      </w:r>
+      <w:r>
+        <w:rPr>
+          <w:i/>
+          <w:sz w:val="24"/>
+          <w:szCs w:val="24"/>
+        </w:rPr>
+        <w:t xml:space="preserve"> and health in red as shown in </w:t>
+      </w:r>
+      <w:r>
+        <w:rPr>
+          <w:i/>
+          <w:sz w:val="24"/>
+          <w:szCs w:val="24"/>
+        </w:rPr>
+        <w:t xml:space="preserve">below </w:t>
+      </w:r>
+      <w:r>
+        <w:rPr>
+          <w:i/>
+          <w:sz w:val="24"/>
+          <w:szCs w:val="24"/>
+        </w:rPr>
+        <w:t>fig</w:t>
+      </w:r>
+      <w:r>
+        <w:rPr>
+          <w:i/>
+          <w:sz w:val="24"/>
+          <w:szCs w:val="24"/>
+        </w:rPr>
+        <w:t>.</w:t>
+      </w:r>
+    </w:p>
+    <w:p>
+      <w:pPr>
         <w:rPr>
           <w:b/>
           <w:sz w:val="24"/>
           <w:szCs w:val="24"/>
         </w:rPr>
       </w:pPr>
-    </w:p>
-    <w:p>
-      <w:pPr>
+      <w:r>
         <w:rPr>
           <w:b/>
           <w:sz w:val="24"/>
           <w:szCs w:val="24"/>
         </w:rPr>
-      </w:pPr>
-    </w:p>
-    <w:p>
-      <w:pPr>
-        <w:pStyle w:val="Heading1"/>
-      </w:pPr>
-      <w:bookmarkStart w:id="9" w:name="_Toc511597140"/>
-      <w:r>
-        <w:rPr>
-          <w:rFonts w:eastAsia="Calibri"/>
-        </w:rPr>
-        <w:lastRenderedPageBreak/>
-        <w:t>Game World</w:t>
-      </w:r>
-      <w:bookmarkEnd w:id="9"/>
-      <w:r>
-        <w:rPr>
-          <w:rFonts w:eastAsia="Calibri"/>
-        </w:rPr>
-        <w:t xml:space="preserve"> </w:t>
-      </w:r>
-    </w:p>
-    <w:p>
-      <w:pPr>
-        <w:spacing w:after="0"/>
-        <w:ind w:left="720"/>
-        <w:rPr>
-          <w:i/>
-          <w:sz w:val="24"/>
-          <w:szCs w:val="24"/>
-        </w:rPr>
-      </w:pPr>
-      <w:r>
-        <w:rPr>
-          <w:i/>
-          <w:sz w:val="24"/>
-          <w:szCs w:val="24"/>
-        </w:rPr>
-        <w:t>It’s a</w:t>
-      </w:r>
-      <w:r>
-        <w:rPr>
-          <w:i/>
-          <w:sz w:val="24"/>
-          <w:szCs w:val="24"/>
-        </w:rPr>
-        <w:t>n</w:t>
-      </w:r>
-      <w:r>
-        <w:rPr>
-          <w:i/>
-          <w:sz w:val="24"/>
-          <w:szCs w:val="24"/>
-        </w:rPr>
-        <w:t xml:space="preserve"> </w:t>
-      </w:r>
-      <w:r>
-        <w:rPr>
-          <w:i/>
-          <w:sz w:val="24"/>
-          <w:szCs w:val="24"/>
-        </w:rPr>
-        <w:t xml:space="preserve">underground old tunnel which was used for mining. It was abandoned for long time. </w:t>
-      </w:r>
-      <w:proofErr w:type="spellStart"/>
-      <w:proofErr w:type="gramStart"/>
-      <w:r>
-        <w:rPr>
-          <w:i/>
-          <w:sz w:val="24"/>
-          <w:szCs w:val="24"/>
-        </w:rPr>
-        <w:t>My.Ribs</w:t>
-      </w:r>
-      <w:proofErr w:type="spellEnd"/>
-      <w:proofErr w:type="gramEnd"/>
-      <w:r>
-        <w:rPr>
-          <w:i/>
-          <w:sz w:val="24"/>
-          <w:szCs w:val="24"/>
-        </w:rPr>
-        <w:t xml:space="preserve"> was aware of it so went there to hide from outside war. Unfortunately, due to big explosion the main entry point of tunnel was blocked and there was no way out. </w:t>
-      </w:r>
-      <w:proofErr w:type="spellStart"/>
-      <w:proofErr w:type="gramStart"/>
-      <w:r>
-        <w:rPr>
-          <w:i/>
-          <w:sz w:val="24"/>
-          <w:szCs w:val="24"/>
-        </w:rPr>
-        <w:t>Mr.Ribs</w:t>
-      </w:r>
-      <w:proofErr w:type="spellEnd"/>
-      <w:proofErr w:type="gramEnd"/>
-      <w:r>
-        <w:rPr>
-          <w:i/>
-          <w:sz w:val="24"/>
-          <w:szCs w:val="24"/>
-        </w:rPr>
-        <w:t xml:space="preserve"> has</w:t>
-      </w:r>
-      <w:r>
-        <w:rPr>
-          <w:i/>
-          <w:sz w:val="24"/>
-          <w:szCs w:val="24"/>
-        </w:rPr>
-        <w:t xml:space="preserve"> supplies and decided to stay inside till war gets </w:t>
-      </w:r>
-      <w:r>
-        <w:rPr>
-          <w:i/>
-          <w:sz w:val="24"/>
-          <w:szCs w:val="24"/>
-        </w:rPr>
-        <w:t>over,</w:t>
-      </w:r>
-      <w:r>
-        <w:rPr>
-          <w:i/>
-          <w:sz w:val="24"/>
-          <w:szCs w:val="24"/>
-        </w:rPr>
-        <w:t xml:space="preserve"> but he cannot </w:t>
-      </w:r>
-      <w:r>
-        <w:rPr>
-          <w:i/>
-          <w:sz w:val="24"/>
-          <w:szCs w:val="24"/>
-        </w:rPr>
-        <w:t>survive inside</w:t>
-      </w:r>
-      <w:r>
-        <w:rPr>
-          <w:i/>
-          <w:sz w:val="24"/>
-          <w:szCs w:val="24"/>
-        </w:rPr>
-        <w:t xml:space="preserve"> for long so now its time for him to find the way out. The tunnel somehow had flowing water which gave him hint that</w:t>
-      </w:r>
-      <w:r>
-        <w:rPr>
-          <w:i/>
-          <w:sz w:val="24"/>
-          <w:szCs w:val="24"/>
-        </w:rPr>
-        <w:t xml:space="preserve"> if water can come inside, then he can take it as clue to go out.</w:t>
-      </w:r>
-    </w:p>
-    <w:p>
-      <w:pPr>
-        <w:rPr>
-          <w:b/>
-          <w:sz w:val="24"/>
-          <w:szCs w:val="24"/>
-        </w:rPr>
-      </w:pPr>
-    </w:p>
-    <w:p>
-      <w:pPr>
-        <w:pStyle w:val="Heading1"/>
-      </w:pPr>
-      <w:bookmarkStart w:id="10" w:name="_Toc511597141"/>
-      <w:r>
-        <w:rPr>
-          <w:rFonts w:eastAsia="Calibri"/>
-        </w:rPr>
-        <w:t>Levels</w:t>
-      </w:r>
-      <w:bookmarkEnd w:id="10"/>
-      <w:r>
-        <w:rPr>
-          <w:rFonts w:eastAsia="Calibri"/>
-        </w:rPr>
-        <w:t xml:space="preserve"> </w:t>
-      </w:r>
-    </w:p>
-    <w:p>
-      <w:pPr>
-        <w:ind w:left="720"/>
-        <w:rPr>
-          <w:i/>
-          <w:sz w:val="24"/>
-          <w:szCs w:val="24"/>
-        </w:rPr>
-      </w:pPr>
-      <w:r>
-        <w:rPr>
-          <w:i/>
-          <w:sz w:val="24"/>
-          <w:szCs w:val="24"/>
-        </w:rPr>
-        <w:t>There will be three level</w:t>
-      </w:r>
-      <w:r>
-        <w:rPr>
-          <w:i/>
-          <w:sz w:val="24"/>
-          <w:szCs w:val="24"/>
-        </w:rPr>
-        <w:t>s.</w:t>
-      </w:r>
-    </w:p>
-    <w:p>
-      <w:pPr>
-        <w:ind w:left="720"/>
-        <w:rPr>
-          <w:i/>
-          <w:sz w:val="24"/>
-          <w:szCs w:val="24"/>
-        </w:rPr>
-      </w:pPr>
-      <w:r>
-        <w:rPr>
-          <w:i/>
-          <w:sz w:val="24"/>
-          <w:szCs w:val="24"/>
-        </w:rPr>
-        <w:t>Level 1: Supply room – Where he used to live and had stock up all his belongings</w:t>
-      </w:r>
-      <w:r>
-        <w:rPr>
-          <w:i/>
-          <w:sz w:val="24"/>
-          <w:szCs w:val="24"/>
-        </w:rPr>
-        <w:t>. He had weapons too here which he needs to remember to collect.</w:t>
-      </w:r>
-      <w:r>
-        <w:rPr>
-          <w:i/>
-          <w:sz w:val="24"/>
-          <w:szCs w:val="24"/>
-        </w:rPr>
-        <w:t xml:space="preserve"> There are some areas where he has not</w:t>
-      </w:r>
-      <w:r>
-        <w:rPr>
-          <w:i/>
-          <w:sz w:val="24"/>
-          <w:szCs w:val="24"/>
-        </w:rPr>
-        <w:t xml:space="preserve"> been and one of the necessity will be to pass through it. This room is with supply boxes and wall. </w:t>
-      </w:r>
-    </w:p>
-    <w:p>
-      <w:pPr>
-        <w:ind w:left="720"/>
-        <w:rPr>
-          <w:i/>
-          <w:sz w:val="24"/>
-          <w:szCs w:val="24"/>
-        </w:rPr>
-      </w:pPr>
+        <w:tab/>
+      </w:r>
       <w:r>
         <w:rPr>
           <w:noProof/>
         </w:rPr>
         <w:drawing>
-          <wp:inline distT="0" distB="0" distL="0" distR="0" wp14:anchorId="198FC235" wp14:editId="0A63F64F">
-            <wp:extent cx="5943600" cy="3351530"/>
-            <wp:effectExtent l="0" t="0" r="0" b="1270"/>
-            <wp:docPr id="1" name="Picture 1"/>
+          <wp:inline distT="0" distB="0" distL="0" distR="0" wp14:anchorId="4C497C01" wp14:editId="3A270B4E">
+            <wp:extent cx="5905500" cy="1028700"/>
+            <wp:effectExtent l="0" t="0" r="0" b="0"/>
+            <wp:docPr id="17" name="Picture 17"/>
             <wp:cNvGraphicFramePr>
               <a:graphicFrameLocks xmlns:a="http://schemas.openxmlformats.org/drawingml/2006/main" noChangeAspect="1"/>
             </wp:cNvGraphicFramePr>
@@ -3545,7 +3387,7 @@
                   <pic:spPr>
                     <a:xfrm>
                       <a:off x="0" y="0"/>
-                      <a:ext cx="5943600" cy="3351530"/>
+                      <a:ext cx="5905500" cy="1028700"/>
                     </a:xfrm>
                     <a:prstGeom prst="rect">
                       <a:avLst/>
@@ -3560,6 +3402,45 @@
     </w:p>
     <w:p>
       <w:pPr>
+        <w:rPr>
+          <w:b/>
+          <w:sz w:val="24"/>
+          <w:szCs w:val="24"/>
+        </w:rPr>
+      </w:pPr>
+    </w:p>
+    <w:p>
+      <w:pPr>
+        <w:rPr>
+          <w:b/>
+          <w:sz w:val="24"/>
+          <w:szCs w:val="24"/>
+        </w:rPr>
+      </w:pPr>
+    </w:p>
+    <w:p>
+      <w:pPr>
+        <w:pStyle w:val="Heading1"/>
+      </w:pPr>
+      <w:bookmarkStart w:id="9" w:name="_Toc511597140"/>
+      <w:r>
+        <w:rPr>
+          <w:rFonts w:eastAsia="Calibri"/>
+        </w:rPr>
+        <w:lastRenderedPageBreak/>
+        <w:t>Game World</w:t>
+      </w:r>
+      <w:bookmarkEnd w:id="9"/>
+      <w:r>
+        <w:rPr>
+          <w:rFonts w:eastAsia="Calibri"/>
+        </w:rPr>
+        <w:t xml:space="preserve"> </w:t>
+      </w:r>
+    </w:p>
+    <w:p>
+      <w:pPr>
+        <w:spacing w:after="0"/>
         <w:ind w:left="720"/>
         <w:rPr>
           <w:i/>
@@ -3567,98 +3448,37 @@
           <w:szCs w:val="24"/>
         </w:rPr>
       </w:pPr>
-    </w:p>
-    <w:p>
-      <w:pPr>
-        <w:ind w:left="720"/>
-        <w:rPr>
-          <w:i/>
-          <w:sz w:val="24"/>
-          <w:szCs w:val="24"/>
-        </w:rPr>
-      </w:pPr>
-      <w:r>
-        <w:rPr>
-          <w:i/>
-          <w:sz w:val="24"/>
-          <w:szCs w:val="24"/>
-        </w:rPr>
-        <w:lastRenderedPageBreak/>
-        <w:t xml:space="preserve">Level 2: </w:t>
-      </w:r>
-      <w:r>
-        <w:rPr>
-          <w:i/>
-          <w:sz w:val="24"/>
-          <w:szCs w:val="24"/>
-        </w:rPr>
-        <w:t xml:space="preserve">Scary room – This is the room where he had never been, but he knew it existed. It has dangerous </w:t>
-      </w:r>
-      <w:r>
-        <w:rPr>
-          <w:i/>
-          <w:sz w:val="24"/>
-          <w:szCs w:val="24"/>
-        </w:rPr>
-        <w:t>Spider</w:t>
-      </w:r>
-      <w:r>
-        <w:rPr>
-          <w:i/>
-          <w:sz w:val="24"/>
-          <w:szCs w:val="24"/>
-        </w:rPr>
-        <w:t>. There will be a weapon and energy boost hidden on this level.</w:t>
-      </w:r>
-      <w:r>
-        <w:rPr>
-          <w:i/>
-          <w:sz w:val="24"/>
-          <w:szCs w:val="24"/>
-        </w:rPr>
-        <w:t xml:space="preserve"> This room has spikes. </w:t>
-      </w:r>
-    </w:p>
-    <w:p>
-      <w:pPr>
-        <w:ind w:left="720"/>
-        <w:rPr>
-          <w:i/>
-          <w:sz w:val="24"/>
-          <w:szCs w:val="24"/>
-        </w:rPr>
-      </w:pPr>
-      <w:r>
-        <w:rPr>
-          <w:i/>
-          <w:sz w:val="24"/>
-          <w:szCs w:val="24"/>
-        </w:rPr>
-        <w:t xml:space="preserve">Level 3: Outside room – This room gives him hope as he sees first daylight from end of the room. But wait! There are </w:t>
-      </w:r>
-      <w:r>
-        <w:rPr>
-          <w:i/>
-          <w:sz w:val="24"/>
-          <w:szCs w:val="24"/>
-        </w:rPr>
-        <w:t>giant bats</w:t>
-      </w:r>
-      <w:r>
-        <w:rPr>
-          <w:i/>
-          <w:sz w:val="24"/>
-          <w:szCs w:val="24"/>
-        </w:rPr>
-        <w:t xml:space="preserve"> that resides there. </w:t>
-      </w:r>
-      <w:r>
-        <w:rPr>
-          <w:i/>
-          <w:sz w:val="24"/>
-          <w:szCs w:val="24"/>
-        </w:rPr>
-        <w:t xml:space="preserve">This map is relevantly small and once </w:t>
+      <w:r>
+        <w:rPr>
+          <w:i/>
+          <w:sz w:val="24"/>
+          <w:szCs w:val="24"/>
+        </w:rPr>
+        <w:t>It’s a</w:t>
+      </w:r>
+      <w:r>
+        <w:rPr>
+          <w:i/>
+          <w:sz w:val="24"/>
+          <w:szCs w:val="24"/>
+        </w:rPr>
+        <w:t>n</w:t>
+      </w:r>
+      <w:r>
+        <w:rPr>
+          <w:i/>
+          <w:sz w:val="24"/>
+          <w:szCs w:val="24"/>
+        </w:rPr>
+        <w:t xml:space="preserve"> </w:t>
+      </w:r>
+      <w:r>
+        <w:rPr>
+          <w:i/>
+          <w:sz w:val="24"/>
+          <w:szCs w:val="24"/>
+        </w:rPr>
+        <w:t xml:space="preserve">underground old tunnel which was used for mining. It was abandoned for long time. </w:t>
       </w:r>
       <w:proofErr w:type="spellStart"/>
       <w:proofErr w:type="gramStart"/>
@@ -3668,7 +3488,7 @@
           <w:sz w:val="24"/>
           <w:szCs w:val="24"/>
         </w:rPr>
-        <w:t>Mr.Ribs</w:t>
+        <w:t>My.Ribs</w:t>
       </w:r>
       <w:proofErr w:type="spellEnd"/>
       <w:proofErr w:type="gramEnd"/>
@@ -3678,62 +3498,7 @@
           <w:sz w:val="24"/>
           <w:szCs w:val="24"/>
         </w:rPr>
-        <w:t xml:space="preserve"> reaches here, he comes one step close to survival.</w:t>
-      </w:r>
-    </w:p>
-    <w:p>
-      <w:pPr>
-        <w:pStyle w:val="Heading1"/>
-      </w:pPr>
-      <w:bookmarkStart w:id="11" w:name="_Toc511597142"/>
-      <w:r>
-        <w:rPr>
-          <w:rFonts w:eastAsia="Calibri"/>
-        </w:rPr>
-        <w:t>Characters</w:t>
-      </w:r>
-      <w:bookmarkEnd w:id="11"/>
-    </w:p>
-    <w:p>
-      <w:pPr>
-        <w:ind w:left="720"/>
-        <w:rPr>
-          <w:b/>
-          <w:sz w:val="24"/>
-          <w:szCs w:val="24"/>
-        </w:rPr>
-      </w:pPr>
-      <w:r>
-        <w:rPr>
-          <w:i/>
-          <w:sz w:val="24"/>
-          <w:szCs w:val="24"/>
-        </w:rPr>
-        <w:t>Characters will be a human</w:t>
-      </w:r>
-      <w:r>
-        <w:rPr>
-          <w:i/>
-          <w:sz w:val="24"/>
-          <w:szCs w:val="24"/>
-        </w:rPr>
-        <w:t xml:space="preserve"> skeleton</w:t>
-      </w:r>
-      <w:r>
-        <w:rPr>
-          <w:i/>
-          <w:sz w:val="24"/>
-          <w:szCs w:val="24"/>
-        </w:rPr>
-        <w:t>.</w:t>
-      </w:r>
-      <w:r>
-        <w:rPr>
-          <w:i/>
-          <w:sz w:val="24"/>
-          <w:szCs w:val="24"/>
-        </w:rPr>
-        <w:t xml:space="preserve"> His name is </w:t>
+        <w:t xml:space="preserve"> was aware of it so went there to hide from outside war. Unfortunately, due to big explosion the main entry point of tunnel was blocked and there was no way out. </w:t>
       </w:r>
       <w:proofErr w:type="spellStart"/>
       <w:proofErr w:type="gramStart"/>
@@ -3753,69 +3518,87 @@
           <w:sz w:val="24"/>
           <w:szCs w:val="24"/>
         </w:rPr>
-        <w:t xml:space="preserve">! </w:t>
-      </w:r>
-      <w:r>
-        <w:rPr>
-          <w:i/>
-          <w:sz w:val="24"/>
-          <w:szCs w:val="24"/>
-        </w:rPr>
-        <w:t>H</w:t>
-      </w:r>
-      <w:r>
-        <w:rPr>
-          <w:i/>
-          <w:sz w:val="24"/>
-          <w:szCs w:val="24"/>
-        </w:rPr>
-        <w:t>e has been stuck for long, he looks like skeleton.</w:t>
-      </w:r>
-      <w:r>
-        <w:rPr>
-          <w:sz w:val="24"/>
-          <w:szCs w:val="24"/>
+        <w:t xml:space="preserve"> has</w:t>
+      </w:r>
+      <w:r>
+        <w:rPr>
+          <w:i/>
+          <w:sz w:val="24"/>
+          <w:szCs w:val="24"/>
+        </w:rPr>
+        <w:t xml:space="preserve"> supplies and decided to stay inside till war gets </w:t>
+      </w:r>
+      <w:r>
+        <w:rPr>
+          <w:i/>
+          <w:sz w:val="24"/>
+          <w:szCs w:val="24"/>
+        </w:rPr>
+        <w:t>over,</w:t>
+      </w:r>
+      <w:r>
+        <w:rPr>
+          <w:i/>
+          <w:sz w:val="24"/>
+          <w:szCs w:val="24"/>
+        </w:rPr>
+        <w:t xml:space="preserve"> but he cannot </w:t>
+      </w:r>
+      <w:r>
+        <w:rPr>
+          <w:i/>
+          <w:sz w:val="24"/>
+          <w:szCs w:val="24"/>
+        </w:rPr>
+        <w:t>survive inside</w:t>
+      </w:r>
+      <w:r>
+        <w:rPr>
+          <w:i/>
+          <w:sz w:val="24"/>
+          <w:szCs w:val="24"/>
+        </w:rPr>
+        <w:t xml:space="preserve"> for long so now its time for him to find the way out. The tunnel somehow had flowing water which gave him hint that</w:t>
+      </w:r>
+      <w:r>
+        <w:rPr>
+          <w:i/>
+          <w:sz w:val="24"/>
+          <w:szCs w:val="24"/>
+        </w:rPr>
+        <w:t xml:space="preserve"> if water can come inside, then he can take it as clue to go out.</w:t>
+      </w:r>
+    </w:p>
+    <w:p>
+      <w:pPr>
+        <w:rPr>
+          <w:b/>
+          <w:sz w:val="24"/>
+          <w:szCs w:val="24"/>
+        </w:rPr>
+      </w:pPr>
+    </w:p>
+    <w:p>
+      <w:pPr>
+        <w:pStyle w:val="Heading1"/>
+      </w:pPr>
+      <w:bookmarkStart w:id="10" w:name="_Toc511597141"/>
+      <w:r>
+        <w:rPr>
+          <w:rFonts w:eastAsia="Calibri"/>
+        </w:rPr>
+        <w:t>Levels</w:t>
+      </w:r>
+      <w:bookmarkEnd w:id="10"/>
+      <w:r>
+        <w:rPr>
+          <w:rFonts w:eastAsia="Calibri"/>
         </w:rPr>
         <w:t xml:space="preserve"> </w:t>
       </w:r>
     </w:p>
     <w:p>
       <w:pPr>
-        <w:pBdr>
-          <w:top w:val="none" w:sz="0" w:space="0" w:color="auto"/>
-          <w:left w:val="none" w:sz="0" w:space="0" w:color="auto"/>
-          <w:bottom w:val="none" w:sz="0" w:space="0" w:color="auto"/>
-          <w:right w:val="none" w:sz="0" w:space="0" w:color="auto"/>
-          <w:between w:val="none" w:sz="0" w:space="0" w:color="auto"/>
-        </w:pBdr>
-        <w:spacing w:after="160" w:line="259" w:lineRule="auto"/>
-        <w:rPr>
-          <w:rFonts w:asciiTheme="majorHAnsi" w:hAnsiTheme="majorHAnsi" w:cstheme="majorBidi"/>
-          <w:color w:val="2F5496" w:themeColor="accent1" w:themeShade="BF"/>
-          <w:sz w:val="32"/>
-          <w:szCs w:val="32"/>
-        </w:rPr>
-      </w:pPr>
-      <w:r>
-        <w:br w:type="page"/>
-      </w:r>
-    </w:p>
-    <w:p>
-      <w:pPr>
-        <w:pStyle w:val="Heading1"/>
-      </w:pPr>
-      <w:bookmarkStart w:id="12" w:name="_Toc511597143"/>
-      <w:r>
-        <w:rPr>
-          <w:rFonts w:eastAsia="Calibri"/>
-        </w:rPr>
-        <w:lastRenderedPageBreak/>
-        <w:t>Enemies</w:t>
-      </w:r>
-      <w:bookmarkEnd w:id="12"/>
-    </w:p>
-    <w:p>
-      <w:pPr>
         <w:ind w:left="720"/>
         <w:rPr>
           <w:i/>
@@ -3825,29 +3608,19 @@
       </w:pPr>
       <w:r>
         <w:rPr>
-          <w:b/>
-          <w:i/>
-          <w:sz w:val="24"/>
-          <w:szCs w:val="24"/>
-        </w:rPr>
-        <w:t xml:space="preserve">Giant </w:t>
-      </w:r>
-      <w:r>
-        <w:rPr>
-          <w:b/>
-          <w:i/>
-          <w:sz w:val="24"/>
-          <w:szCs w:val="24"/>
-        </w:rPr>
-        <w:t>beetle</w:t>
-      </w:r>
-      <w:r>
-        <w:rPr>
-          <w:i/>
-          <w:sz w:val="24"/>
-          <w:szCs w:val="24"/>
-        </w:rPr>
-        <w:t>:</w:t>
+          <w:i/>
+          <w:sz w:val="24"/>
+          <w:szCs w:val="24"/>
+        </w:rPr>
+        <w:t>There will be three level</w:t>
+      </w:r>
+      <w:r>
+        <w:rPr>
+          <w:i/>
+          <w:sz w:val="24"/>
+          <w:szCs w:val="24"/>
+        </w:rPr>
+        <w:t>s.</w:t>
       </w:r>
     </w:p>
     <w:p>
@@ -3861,13 +3634,55 @@
       </w:pPr>
       <w:r>
         <w:rPr>
+          <w:i/>
+          <w:sz w:val="24"/>
+          <w:szCs w:val="24"/>
+        </w:rPr>
+        <w:t>Level 1: Supply room – Where he used to live and had stock up all his belongings</w:t>
+      </w:r>
+      <w:r>
+        <w:rPr>
+          <w:i/>
+          <w:sz w:val="24"/>
+          <w:szCs w:val="24"/>
+        </w:rPr>
+        <w:t>. He had weapons too here which he needs to remember to collect.</w:t>
+      </w:r>
+      <w:r>
+        <w:rPr>
+          <w:i/>
+          <w:sz w:val="24"/>
+          <w:szCs w:val="24"/>
+        </w:rPr>
+        <w:t xml:space="preserve"> There are some areas where he has not</w:t>
+      </w:r>
+      <w:r>
+        <w:rPr>
+          <w:i/>
+          <w:sz w:val="24"/>
+          <w:szCs w:val="24"/>
+        </w:rPr>
+        <w:t xml:space="preserve"> been and one of the necessity will be to pass through it. This room is with supply boxes and wall. </w:t>
+      </w:r>
+    </w:p>
+    <w:p>
+      <w:pPr>
+        <w:ind w:left="720"/>
+        <w:rPr>
+          <w:i/>
+          <w:sz w:val="24"/>
+          <w:szCs w:val="24"/>
+        </w:rPr>
+      </w:pPr>
+      <w:r>
+        <w:rPr>
           <w:noProof/>
         </w:rPr>
         <w:drawing>
-          <wp:inline distT="0" distB="0" distL="0" distR="0" wp14:anchorId="0BF438C7" wp14:editId="3332D3BB">
-            <wp:extent cx="1000125" cy="904875"/>
-            <wp:effectExtent l="0" t="0" r="9525" b="9525"/>
-            <wp:docPr id="19" name="Picture 19"/>
+          <wp:inline distT="0" distB="0" distL="0" distR="0" wp14:anchorId="198FC235" wp14:editId="0A63F64F">
+            <wp:extent cx="5943600" cy="3351530"/>
+            <wp:effectExtent l="0" t="0" r="0" b="1270"/>
+            <wp:docPr id="1" name="Picture 1"/>
             <wp:cNvGraphicFramePr>
               <a:graphicFrameLocks xmlns:a="http://schemas.openxmlformats.org/drawingml/2006/main" noChangeAspect="1"/>
             </wp:cNvGraphicFramePr>
@@ -3887,7 +3702,7 @@
                   <pic:spPr>
                     <a:xfrm>
                       <a:off x="0" y="0"/>
-                      <a:ext cx="1000125" cy="904875"/>
+                      <a:ext cx="5943600" cy="3351530"/>
                     </a:xfrm>
                     <a:prstGeom prst="rect">
                       <a:avLst/>
@@ -3909,14 +3724,6 @@
           <w:szCs w:val="24"/>
         </w:rPr>
       </w:pPr>
-      <w:r>
-        <w:rPr>
-          <w:i/>
-          <w:sz w:val="24"/>
-          <w:szCs w:val="24"/>
-        </w:rPr>
-        <w:t>health: high</w:t>
-      </w:r>
     </w:p>
     <w:p>
       <w:pPr>
@@ -3933,7 +3740,40 @@
           <w:sz w:val="24"/>
           <w:szCs w:val="24"/>
         </w:rPr>
-        <w:t>damage: medium</w:t>
+        <w:lastRenderedPageBreak/>
+        <w:t xml:space="preserve">Level 2: </w:t>
+      </w:r>
+      <w:r>
+        <w:rPr>
+          <w:i/>
+          <w:sz w:val="24"/>
+          <w:szCs w:val="24"/>
+        </w:rPr>
+        <w:t xml:space="preserve">Scary room – This is the room where he had never been, but he knew it existed. It has dangerous </w:t>
+      </w:r>
+      <w:r>
+        <w:rPr>
+          <w:i/>
+          <w:sz w:val="24"/>
+          <w:szCs w:val="24"/>
+        </w:rPr>
+        <w:t>Spider</w:t>
+      </w:r>
+      <w:r>
+        <w:rPr>
+          <w:i/>
+          <w:sz w:val="24"/>
+          <w:szCs w:val="24"/>
+        </w:rPr>
+        <w:t>. There will be a weapon and energy boost hidden on this level.</w:t>
+      </w:r>
+      <w:r>
+        <w:rPr>
+          <w:i/>
+          <w:sz w:val="24"/>
+          <w:szCs w:val="24"/>
+        </w:rPr>
+        <w:t xml:space="preserve"> This room has spikes. </w:t>
       </w:r>
     </w:p>
     <w:p>
@@ -3951,42 +3791,185 @@
           <w:sz w:val="24"/>
           <w:szCs w:val="24"/>
         </w:rPr>
-        <w:t>speed: slow</w:t>
-      </w:r>
+        <w:t xml:space="preserve">Level 3: Outside room – This room gives him hope as he sees first daylight from end of the room. But wait! There are </w:t>
+      </w:r>
+      <w:r>
+        <w:rPr>
+          <w:i/>
+          <w:sz w:val="24"/>
+          <w:szCs w:val="24"/>
+        </w:rPr>
+        <w:t>giant bats</w:t>
+      </w:r>
+      <w:r>
+        <w:rPr>
+          <w:i/>
+          <w:sz w:val="24"/>
+          <w:szCs w:val="24"/>
+        </w:rPr>
+        <w:t xml:space="preserve"> that resides there. </w:t>
+      </w:r>
+      <w:r>
+        <w:rPr>
+          <w:i/>
+          <w:sz w:val="24"/>
+          <w:szCs w:val="24"/>
+        </w:rPr>
+        <w:t xml:space="preserve">This map is relevantly small and once </w:t>
+      </w:r>
+      <w:proofErr w:type="spellStart"/>
+      <w:proofErr w:type="gramStart"/>
+      <w:r>
+        <w:rPr>
+          <w:i/>
+          <w:sz w:val="24"/>
+          <w:szCs w:val="24"/>
+        </w:rPr>
+        <w:t>Mr.Ribs</w:t>
+      </w:r>
+      <w:proofErr w:type="spellEnd"/>
+      <w:proofErr w:type="gramEnd"/>
+      <w:r>
+        <w:rPr>
+          <w:i/>
+          <w:sz w:val="24"/>
+          <w:szCs w:val="24"/>
+        </w:rPr>
+        <w:t xml:space="preserve"> reaches here, he comes one step close to survival.</w:t>
+      </w:r>
+    </w:p>
+    <w:p>
+      <w:pPr>
+        <w:pStyle w:val="Heading1"/>
+      </w:pPr>
+      <w:bookmarkStart w:id="11" w:name="_Toc511597142"/>
+      <w:r>
+        <w:rPr>
+          <w:rFonts w:eastAsia="Calibri"/>
+        </w:rPr>
+        <w:t>Characters</w:t>
+      </w:r>
+      <w:bookmarkEnd w:id="11"/>
     </w:p>
     <w:p>
       <w:pPr>
         <w:ind w:left="720"/>
         <w:rPr>
-          <w:i/>
-          <w:sz w:val="24"/>
-          <w:szCs w:val="24"/>
-        </w:rPr>
-      </w:pPr>
-      <w:r>
-        <w:rPr>
-          <w:i/>
-          <w:sz w:val="24"/>
-          <w:szCs w:val="24"/>
-        </w:rPr>
-        <w:t>I</w:t>
-      </w:r>
-      <w:r>
-        <w:rPr>
-          <w:i/>
-          <w:sz w:val="24"/>
-          <w:szCs w:val="24"/>
-        </w:rPr>
-        <w:t>ts slow speed leaves it vulnerable to ranged attacks.</w:t>
-      </w:r>
-      <w:r>
-        <w:rPr>
-          <w:i/>
-          <w:sz w:val="24"/>
-          <w:szCs w:val="24"/>
-        </w:rPr>
-        <w:t xml:space="preserve"> Just dodge them and find safe passage! </w:t>
-      </w:r>
+          <w:b/>
+          <w:sz w:val="24"/>
+          <w:szCs w:val="24"/>
+        </w:rPr>
+      </w:pPr>
+      <w:r>
+        <w:rPr>
+          <w:i/>
+          <w:sz w:val="24"/>
+          <w:szCs w:val="24"/>
+        </w:rPr>
+        <w:t>Characters will be a human</w:t>
+      </w:r>
+      <w:r>
+        <w:rPr>
+          <w:i/>
+          <w:sz w:val="24"/>
+          <w:szCs w:val="24"/>
+        </w:rPr>
+        <w:t xml:space="preserve"> skeleton</w:t>
+      </w:r>
+      <w:r>
+        <w:rPr>
+          <w:i/>
+          <w:sz w:val="24"/>
+          <w:szCs w:val="24"/>
+        </w:rPr>
+        <w:t>.</w:t>
+      </w:r>
+      <w:r>
+        <w:rPr>
+          <w:i/>
+          <w:sz w:val="24"/>
+          <w:szCs w:val="24"/>
+        </w:rPr>
+        <w:t xml:space="preserve"> His name is </w:t>
+      </w:r>
+      <w:proofErr w:type="spellStart"/>
+      <w:proofErr w:type="gramStart"/>
+      <w:r>
+        <w:rPr>
+          <w:i/>
+          <w:sz w:val="24"/>
+          <w:szCs w:val="24"/>
+        </w:rPr>
+        <w:t>Mr.Ribs</w:t>
+      </w:r>
+      <w:proofErr w:type="spellEnd"/>
+      <w:proofErr w:type="gramEnd"/>
+      <w:r>
+        <w:rPr>
+          <w:i/>
+          <w:sz w:val="24"/>
+          <w:szCs w:val="24"/>
+        </w:rPr>
+        <w:t xml:space="preserve">! </w:t>
+      </w:r>
+      <w:r>
+        <w:rPr>
+          <w:i/>
+          <w:sz w:val="24"/>
+          <w:szCs w:val="24"/>
+        </w:rPr>
+        <w:t>H</w:t>
+      </w:r>
+      <w:r>
+        <w:rPr>
+          <w:i/>
+          <w:sz w:val="24"/>
+          <w:szCs w:val="24"/>
+        </w:rPr>
+        <w:t>e has been stuck for long, he looks like skeleton.</w:t>
+      </w:r>
+      <w:r>
+        <w:rPr>
+          <w:sz w:val="24"/>
+          <w:szCs w:val="24"/>
+        </w:rPr>
+        <w:t xml:space="preserve"> </w:t>
+      </w:r>
+    </w:p>
+    <w:p>
+      <w:pPr>
+        <w:pBdr>
+          <w:top w:val="none" w:sz="0" w:space="0" w:color="auto"/>
+          <w:left w:val="none" w:sz="0" w:space="0" w:color="auto"/>
+          <w:bottom w:val="none" w:sz="0" w:space="0" w:color="auto"/>
+          <w:right w:val="none" w:sz="0" w:space="0" w:color="auto"/>
+          <w:between w:val="none" w:sz="0" w:space="0" w:color="auto"/>
+        </w:pBdr>
+        <w:spacing w:after="160" w:line="259" w:lineRule="auto"/>
+        <w:rPr>
+          <w:rFonts w:asciiTheme="majorHAnsi" w:hAnsiTheme="majorHAnsi" w:cstheme="majorBidi"/>
+          <w:color w:val="2F5496" w:themeColor="accent1" w:themeShade="BF"/>
+          <w:sz w:val="32"/>
+          <w:szCs w:val="32"/>
+        </w:rPr>
+      </w:pPr>
+      <w:r>
+        <w:br w:type="page"/>
+      </w:r>
+    </w:p>
+    <w:p>
+      <w:pPr>
+        <w:pStyle w:val="Heading1"/>
+      </w:pPr>
+      <w:bookmarkStart w:id="12" w:name="_Toc511597143"/>
+      <w:r>
+        <w:rPr>
+          <w:rFonts w:eastAsia="Calibri"/>
+        </w:rPr>
+        <w:lastRenderedPageBreak/>
+        <w:t>Enemies</w:t>
+      </w:r>
+      <w:bookmarkEnd w:id="12"/>
     </w:p>
     <w:p>
       <w:pPr>
@@ -3997,6 +3980,32 @@
           <w:szCs w:val="24"/>
         </w:rPr>
       </w:pPr>
+      <w:r>
+        <w:rPr>
+          <w:b/>
+          <w:i/>
+          <w:sz w:val="24"/>
+          <w:szCs w:val="24"/>
+        </w:rPr>
+        <w:t xml:space="preserve">Giant </w:t>
+      </w:r>
+      <w:r>
+        <w:rPr>
+          <w:b/>
+          <w:i/>
+          <w:sz w:val="24"/>
+          <w:szCs w:val="24"/>
+        </w:rPr>
+        <w:t>beetle</w:t>
+      </w:r>
+      <w:r>
+        <w:rPr>
+          <w:i/>
+          <w:sz w:val="24"/>
+          <w:szCs w:val="24"/>
+        </w:rPr>
+        <w:t>:</w:t>
+      </w:r>
     </w:p>
     <w:p>
       <w:pPr>
@@ -4009,40 +4018,13 @@
       </w:pPr>
       <w:r>
         <w:rPr>
-          <w:b/>
-          <w:i/>
-          <w:sz w:val="24"/>
-          <w:szCs w:val="24"/>
-        </w:rPr>
-        <w:t>Giant spider</w:t>
-      </w:r>
-      <w:r>
-        <w:rPr>
-          <w:i/>
-          <w:sz w:val="24"/>
-          <w:szCs w:val="24"/>
-        </w:rPr>
-        <w:t>:</w:t>
-      </w:r>
-    </w:p>
-    <w:p>
-      <w:pPr>
-        <w:ind w:left="720"/>
-        <w:rPr>
-          <w:i/>
-          <w:sz w:val="24"/>
-          <w:szCs w:val="24"/>
-        </w:rPr>
-      </w:pPr>
-      <w:r>
-        <w:rPr>
           <w:noProof/>
         </w:rPr>
         <w:drawing>
-          <wp:inline distT="0" distB="0" distL="0" distR="0" wp14:anchorId="1C544A24" wp14:editId="68AD10A8">
-            <wp:extent cx="1019175" cy="971550"/>
-            <wp:effectExtent l="0" t="0" r="9525" b="0"/>
-            <wp:docPr id="5" name="Picture 5"/>
+          <wp:inline distT="0" distB="0" distL="0" distR="0" wp14:anchorId="0BF438C7" wp14:editId="3332D3BB">
+            <wp:extent cx="1000125" cy="904875"/>
+            <wp:effectExtent l="0" t="0" r="9525" b="9525"/>
+            <wp:docPr id="19" name="Picture 19"/>
             <wp:cNvGraphicFramePr>
               <a:graphicFrameLocks xmlns:a="http://schemas.openxmlformats.org/drawingml/2006/main" noChangeAspect="1"/>
             </wp:cNvGraphicFramePr>
@@ -4062,7 +4044,7 @@
                   <pic:spPr>
                     <a:xfrm>
                       <a:off x="0" y="0"/>
-                      <a:ext cx="1019175" cy="971550"/>
+                      <a:ext cx="1000125" cy="904875"/>
                     </a:xfrm>
                     <a:prstGeom prst="rect">
                       <a:avLst/>
@@ -4090,7 +4072,7 @@
           <w:sz w:val="24"/>
           <w:szCs w:val="24"/>
         </w:rPr>
-        <w:t>health: medium</w:t>
+        <w:t>health: high</w:t>
       </w:r>
     </w:p>
     <w:p>
@@ -4126,7 +4108,7 @@
           <w:sz w:val="24"/>
           <w:szCs w:val="24"/>
         </w:rPr>
-        <w:t>speed: medium</w:t>
+        <w:t>speed: slow</w:t>
       </w:r>
     </w:p>
     <w:p>
@@ -4144,7 +4126,23 @@
           <w:sz w:val="24"/>
           <w:szCs w:val="24"/>
         </w:rPr>
-        <w:t>The biggest immediate threat of the three enemy types, these enemies should be a player's top priority...</w:t>
+        <w:t>I</w:t>
+      </w:r>
+      <w:r>
+        <w:rPr>
+          <w:i/>
+          <w:sz w:val="24"/>
+          <w:szCs w:val="24"/>
+        </w:rPr>
+        <w:t>ts slow speed leaves it vulnerable to ranged attacks.</w:t>
+      </w:r>
+      <w:r>
+        <w:rPr>
+          <w:i/>
+          <w:sz w:val="24"/>
+          <w:szCs w:val="24"/>
+        </w:rPr>
+        <w:t xml:space="preserve"> Just dodge them and find safe passage! </w:t>
       </w:r>
     </w:p>
     <w:p>
@@ -4173,16 +4171,7 @@
           <w:sz w:val="24"/>
           <w:szCs w:val="24"/>
         </w:rPr>
-        <w:t>Poison</w:t>
-      </w:r>
-      <w:r>
-        <w:rPr>
-          <w:b/>
-          <w:i/>
-          <w:sz w:val="24"/>
-          <w:szCs w:val="24"/>
-        </w:rPr>
-        <w:t xml:space="preserve"> spider</w:t>
+        <w:t>Giant spider</w:t>
       </w:r>
       <w:r>
         <w:rPr>
@@ -4207,10 +4196,10 @@
           <w:noProof/>
         </w:rPr>
         <w:drawing>
-          <wp:inline distT="0" distB="0" distL="0" distR="0" wp14:anchorId="4B1A3E16" wp14:editId="48CCB9C5">
-            <wp:extent cx="438150" cy="419100"/>
-            <wp:effectExtent l="0" t="0" r="0" b="0"/>
-            <wp:docPr id="20" name="Picture 20"/>
+          <wp:inline distT="0" distB="0" distL="0" distR="0" wp14:anchorId="1C544A24" wp14:editId="68AD10A8">
+            <wp:extent cx="1019175" cy="971550"/>
+            <wp:effectExtent l="0" t="0" r="9525" b="0"/>
+            <wp:docPr id="5" name="Picture 5"/>
             <wp:cNvGraphicFramePr>
               <a:graphicFrameLocks xmlns:a="http://schemas.openxmlformats.org/drawingml/2006/main" noChangeAspect="1"/>
             </wp:cNvGraphicFramePr>
@@ -4230,7 +4219,7 @@
                   <pic:spPr>
                     <a:xfrm>
                       <a:off x="0" y="0"/>
-                      <a:ext cx="438150" cy="419100"/>
+                      <a:ext cx="1019175" cy="971550"/>
                     </a:xfrm>
                     <a:prstGeom prst="rect">
                       <a:avLst/>
@@ -4258,16 +4247,7 @@
           <w:sz w:val="24"/>
           <w:szCs w:val="24"/>
         </w:rPr>
-        <w:lastRenderedPageBreak/>
-        <w:t xml:space="preserve">health: </w:t>
-      </w:r>
-      <w:r>
-        <w:rPr>
-          <w:i/>
-          <w:sz w:val="24"/>
-          <w:szCs w:val="24"/>
-        </w:rPr>
-        <w:t>low</w:t>
+        <w:t>health: medium</w:t>
       </w:r>
     </w:p>
     <w:p>
@@ -4285,15 +4265,7 @@
           <w:sz w:val="24"/>
           <w:szCs w:val="24"/>
         </w:rPr>
-        <w:t xml:space="preserve">damage: </w:t>
-      </w:r>
-      <w:r>
-        <w:rPr>
-          <w:i/>
-          <w:sz w:val="24"/>
-          <w:szCs w:val="24"/>
-        </w:rPr>
-        <w:t>high</w:t>
+        <w:t>damage: medium</w:t>
       </w:r>
     </w:p>
     <w:p>
@@ -4334,61 +4306,68 @@
     </w:p>
     <w:p>
       <w:pPr>
-        <w:pBdr>
-          <w:top w:val="none" w:sz="0" w:space="0" w:color="auto"/>
-          <w:left w:val="none" w:sz="0" w:space="0" w:color="auto"/>
-          <w:bottom w:val="none" w:sz="0" w:space="0" w:color="auto"/>
-          <w:right w:val="none" w:sz="0" w:space="0" w:color="auto"/>
-          <w:between w:val="none" w:sz="0" w:space="0" w:color="auto"/>
-        </w:pBdr>
-        <w:spacing w:after="160" w:line="259" w:lineRule="auto"/>
-        <w:ind w:firstLine="720"/>
+        <w:ind w:left="720"/>
+        <w:rPr>
+          <w:i/>
+          <w:sz w:val="24"/>
+          <w:szCs w:val="24"/>
+        </w:rPr>
+      </w:pPr>
+    </w:p>
+    <w:p>
+      <w:pPr>
+        <w:ind w:left="720"/>
+        <w:rPr>
+          <w:i/>
+          <w:sz w:val="24"/>
+          <w:szCs w:val="24"/>
+        </w:rPr>
+      </w:pPr>
+      <w:r>
+        <w:rPr>
+          <w:b/>
+          <w:i/>
+          <w:sz w:val="24"/>
+          <w:szCs w:val="24"/>
+        </w:rPr>
+        <w:t>Poison</w:t>
+      </w:r>
+      <w:r>
+        <w:rPr>
+          <w:b/>
+          <w:i/>
+          <w:sz w:val="24"/>
+          <w:szCs w:val="24"/>
+        </w:rPr>
+        <w:t xml:space="preserve"> spider</w:t>
+      </w:r>
+      <w:r>
+        <w:rPr>
+          <w:i/>
+          <w:sz w:val="24"/>
+          <w:szCs w:val="24"/>
+        </w:rPr>
+        <w:t>:</w:t>
+      </w:r>
+    </w:p>
+    <w:p>
+      <w:pPr>
+        <w:ind w:left="720"/>
+        <w:rPr>
+          <w:i/>
+          <w:sz w:val="24"/>
+          <w:szCs w:val="24"/>
+        </w:rPr>
+      </w:pPr>
+      <w:r>
         <w:rPr>
           <w:noProof/>
         </w:rPr>
-      </w:pPr>
-      <w:r>
-        <w:rPr>
-          <w:b/>
-          <w:i/>
-          <w:sz w:val="24"/>
-          <w:szCs w:val="24"/>
-        </w:rPr>
-        <w:t>Bat</w:t>
-      </w:r>
-      <w:r>
-        <w:rPr>
-          <w:i/>
-          <w:sz w:val="24"/>
-          <w:szCs w:val="24"/>
-        </w:rPr>
-        <w:t>:</w:t>
-      </w:r>
-      <w:r>
-        <w:rPr>
-          <w:noProof/>
-        </w:rPr>
-        <w:t xml:space="preserve"> </w:t>
-      </w:r>
-    </w:p>
-    <w:p>
-      <w:pPr>
-        <w:ind w:left="720"/>
-        <w:rPr>
-          <w:i/>
-          <w:sz w:val="24"/>
-          <w:szCs w:val="24"/>
-        </w:rPr>
-      </w:pPr>
-      <w:r>
-        <w:rPr>
-          <w:noProof/>
-        </w:rPr>
         <w:drawing>
-          <wp:inline distT="0" distB="0" distL="0" distR="0" wp14:anchorId="72D71812" wp14:editId="40C36802">
-            <wp:extent cx="762000" cy="619125"/>
-            <wp:effectExtent l="0" t="0" r="0" b="9525"/>
-            <wp:docPr id="18" name="Picture 18"/>
+          <wp:inline distT="0" distB="0" distL="0" distR="0" wp14:anchorId="4B1A3E16" wp14:editId="48CCB9C5">
+            <wp:extent cx="438150" cy="419100"/>
+            <wp:effectExtent l="0" t="0" r="0" b="0"/>
+            <wp:docPr id="20" name="Picture 20"/>
             <wp:cNvGraphicFramePr>
               <a:graphicFrameLocks xmlns:a="http://schemas.openxmlformats.org/drawingml/2006/main" noChangeAspect="1"/>
             </wp:cNvGraphicFramePr>
@@ -4408,6 +4387,184 @@
                   <pic:spPr>
                     <a:xfrm>
                       <a:off x="0" y="0"/>
+                      <a:ext cx="438150" cy="419100"/>
+                    </a:xfrm>
+                    <a:prstGeom prst="rect">
+                      <a:avLst/>
+                    </a:prstGeom>
+                  </pic:spPr>
+                </pic:pic>
+              </a:graphicData>
+            </a:graphic>
+          </wp:inline>
+        </w:drawing>
+      </w:r>
+    </w:p>
+    <w:p>
+      <w:pPr>
+        <w:ind w:left="720"/>
+        <w:rPr>
+          <w:i/>
+          <w:sz w:val="24"/>
+          <w:szCs w:val="24"/>
+        </w:rPr>
+      </w:pPr>
+      <w:r>
+        <w:rPr>
+          <w:i/>
+          <w:sz w:val="24"/>
+          <w:szCs w:val="24"/>
+        </w:rPr>
+        <w:lastRenderedPageBreak/>
+        <w:t xml:space="preserve">health: </w:t>
+      </w:r>
+      <w:r>
+        <w:rPr>
+          <w:i/>
+          <w:sz w:val="24"/>
+          <w:szCs w:val="24"/>
+        </w:rPr>
+        <w:t>low</w:t>
+      </w:r>
+    </w:p>
+    <w:p>
+      <w:pPr>
+        <w:ind w:left="720"/>
+        <w:rPr>
+          <w:i/>
+          <w:sz w:val="24"/>
+          <w:szCs w:val="24"/>
+        </w:rPr>
+      </w:pPr>
+      <w:r>
+        <w:rPr>
+          <w:i/>
+          <w:sz w:val="24"/>
+          <w:szCs w:val="24"/>
+        </w:rPr>
+        <w:t xml:space="preserve">damage: </w:t>
+      </w:r>
+      <w:r>
+        <w:rPr>
+          <w:i/>
+          <w:sz w:val="24"/>
+          <w:szCs w:val="24"/>
+        </w:rPr>
+        <w:t>high</w:t>
+      </w:r>
+    </w:p>
+    <w:p>
+      <w:pPr>
+        <w:ind w:left="720"/>
+        <w:rPr>
+          <w:i/>
+          <w:sz w:val="24"/>
+          <w:szCs w:val="24"/>
+        </w:rPr>
+      </w:pPr>
+      <w:r>
+        <w:rPr>
+          <w:i/>
+          <w:sz w:val="24"/>
+          <w:szCs w:val="24"/>
+        </w:rPr>
+        <w:t>speed: medium</w:t>
+      </w:r>
+    </w:p>
+    <w:p>
+      <w:pPr>
+        <w:ind w:left="720"/>
+        <w:rPr>
+          <w:i/>
+          <w:sz w:val="24"/>
+          <w:szCs w:val="24"/>
+        </w:rPr>
+      </w:pPr>
+      <w:r>
+        <w:rPr>
+          <w:i/>
+          <w:sz w:val="24"/>
+          <w:szCs w:val="24"/>
+        </w:rPr>
+        <w:t>The biggest immediate threat of the three enemy types, these enemies should be a player's top priority...</w:t>
+      </w:r>
+    </w:p>
+    <w:p>
+      <w:pPr>
+        <w:pBdr>
+          <w:top w:val="none" w:sz="0" w:space="0" w:color="auto"/>
+          <w:left w:val="none" w:sz="0" w:space="0" w:color="auto"/>
+          <w:bottom w:val="none" w:sz="0" w:space="0" w:color="auto"/>
+          <w:right w:val="none" w:sz="0" w:space="0" w:color="auto"/>
+          <w:between w:val="none" w:sz="0" w:space="0" w:color="auto"/>
+        </w:pBdr>
+        <w:spacing w:after="160" w:line="259" w:lineRule="auto"/>
+        <w:ind w:firstLine="720"/>
+        <w:rPr>
+          <w:noProof/>
+        </w:rPr>
+      </w:pPr>
+      <w:r>
+        <w:rPr>
+          <w:b/>
+          <w:i/>
+          <w:sz w:val="24"/>
+          <w:szCs w:val="24"/>
+        </w:rPr>
+        <w:t>Bat</w:t>
+      </w:r>
+      <w:r>
+        <w:rPr>
+          <w:i/>
+          <w:sz w:val="24"/>
+          <w:szCs w:val="24"/>
+        </w:rPr>
+        <w:t>:</w:t>
+      </w:r>
+      <w:r>
+        <w:rPr>
+          <w:noProof/>
+        </w:rPr>
+        <w:t xml:space="preserve"> </w:t>
+      </w:r>
+    </w:p>
+    <w:p>
+      <w:pPr>
+        <w:ind w:left="720"/>
+        <w:rPr>
+          <w:i/>
+          <w:sz w:val="24"/>
+          <w:szCs w:val="24"/>
+        </w:rPr>
+      </w:pPr>
+      <w:r>
+        <w:rPr>
+          <w:noProof/>
+        </w:rPr>
+        <w:drawing>
+          <wp:inline distT="0" distB="0" distL="0" distR="0" wp14:anchorId="72D71812" wp14:editId="40C36802">
+            <wp:extent cx="762000" cy="619125"/>
+            <wp:effectExtent l="0" t="0" r="0" b="9525"/>
+            <wp:docPr id="18" name="Picture 18"/>
+            <wp:cNvGraphicFramePr>
+              <a:graphicFrameLocks xmlns:a="http://schemas.openxmlformats.org/drawingml/2006/main" noChangeAspect="1"/>
+            </wp:cNvGraphicFramePr>
+            <a:graphic xmlns:a="http://schemas.openxmlformats.org/drawingml/2006/main">
+              <a:graphicData uri="http://schemas.openxmlformats.org/drawingml/2006/picture">
+                <pic:pic xmlns:pic="http://schemas.openxmlformats.org/drawingml/2006/picture">
+                  <pic:nvPicPr>
+                    <pic:cNvPr id="1" name=""/>
+                    <pic:cNvPicPr/>
+                  </pic:nvPicPr>
+                  <pic:blipFill>
+                    <a:blip r:embed="rId25"/>
+                    <a:stretch>
+                      <a:fillRect/>
+                    </a:stretch>
+                  </pic:blipFill>
+                  <pic:spPr>
+                    <a:xfrm>
+                      <a:off x="0" y="0"/>
                       <a:ext cx="762000" cy="619125"/>
                     </a:xfrm>
                     <a:prstGeom prst="rect">
@@ -4544,8 +4701,8 @@
     </w:p>
     <w:p/>
     <w:sectPr>
-      <w:headerReference w:type="default" r:id="rId25"/>
-      <w:footerReference w:type="default" r:id="rId26"/>
+      <w:headerReference w:type="default" r:id="rId26"/>
+      <w:footerReference w:type="default" r:id="rId27"/>
       <w:pgSz w:w="12240" w:h="15840"/>
       <w:pgMar w:top="1440" w:right="1440" w:bottom="1440" w:left="1440" w:header="0" w:footer="720" w:gutter="0"/>
       <w:pgNumType w:start="0"/>
@@ -4599,14 +4756,14 @@
         <w:rFonts w:ascii="Cambria" w:eastAsia="Cambria" w:hAnsi="Cambria" w:cs="Cambria"/>
         <w:b/>
       </w:rPr>
-      <w:t>Version 0.</w:t>
+      <w:t xml:space="preserve">Version </w:t>
     </w:r>
     <w:r>
       <w:rPr>
         <w:rFonts w:ascii="Cambria" w:eastAsia="Cambria" w:hAnsi="Cambria" w:cs="Cambria"/>
         <w:b/>
       </w:rPr>
-      <w:t>3</w:t>
+      <w:t>0.5</w:t>
     </w:r>
     <w:r>
       <w:rPr>
@@ -6078,7 +6235,7 @@
 </file>
 
 <file path=customXml/itemProps1.xml><?xml version="1.0" encoding="utf-8"?>
-<ds:datastoreItem xmlns:ds="http://schemas.openxmlformats.org/officeDocument/2006/customXml" ds:itemID="{866F9E8C-145F-4A4D-9003-23D4505D2D4F}">
+<ds:datastoreItem xmlns:ds="http://schemas.openxmlformats.org/officeDocument/2006/customXml" ds:itemID="{848AD61B-6076-41D7-AA6B-15680EDDA3A9}">
   <ds:schemaRefs>
     <ds:schemaRef ds:uri="http://schemas.openxmlformats.org/officeDocument/2006/bibliography"/>
   </ds:schemaRefs>

</xml_diff>